<commit_message>
Added feasibility study gannt chart
</commit_message>
<xml_diff>
--- a/_docs/Patient Appointment Booking System.docx
+++ b/_docs/Patient Appointment Booking System.docx
@@ -13,14 +13,217 @@
       </w:r>
     </w:p>
     <w:p>
-      <w:pPr>
-        <w:tabs>
-          <w:tab w:val="left" w:pos="4410"/>
-        </w:tabs>
-      </w:pPr>
-      <w:r>
-        <w:t>Chapter 1</w:t>
-      </w:r>
+      <w:r>
+        <w:br w:type="page"/>
+      </w:r>
+    </w:p>
+    <w:sdt>
+      <w:sdtPr>
+        <w:id w:val="-1889561339"/>
+        <w:docPartObj>
+          <w:docPartGallery w:val="Table of Contents"/>
+          <w:docPartUnique/>
+        </w:docPartObj>
+      </w:sdtPr>
+      <w:sdtEndPr>
+        <w:rPr>
+          <w:rFonts w:asciiTheme="minorHAnsi" w:eastAsiaTheme="minorHAnsi" w:hAnsiTheme="minorHAnsi" w:cstheme="minorBidi"/>
+          <w:b/>
+          <w:bCs/>
+          <w:noProof/>
+          <w:color w:val="auto"/>
+          <w:sz w:val="22"/>
+          <w:szCs w:val="22"/>
+        </w:rPr>
+      </w:sdtEndPr>
+      <w:sdtContent>
+        <w:p>
+          <w:pPr>
+            <w:pStyle w:val="TOCHeading"/>
+          </w:pPr>
+          <w:r>
+            <w:t>Table of Contents</w:t>
+          </w:r>
+        </w:p>
+        <w:p>
+          <w:pPr>
+            <w:pStyle w:val="TOC1"/>
+            <w:tabs>
+              <w:tab w:val="right" w:leader="dot" w:pos="9350"/>
+            </w:tabs>
+            <w:rPr>
+              <w:rFonts w:eastAsiaTheme="minorEastAsia"/>
+              <w:noProof/>
+            </w:rPr>
+          </w:pPr>
+          <w:r>
+            <w:fldChar w:fldCharType="begin"/>
+          </w:r>
+          <w:r>
+            <w:instrText xml:space="preserve"> TOC \o "1-3" \h \z \u </w:instrText>
+          </w:r>
+          <w:r>
+            <w:fldChar w:fldCharType="separate"/>
+          </w:r>
+          <w:hyperlink w:anchor="_Toc77757839" w:history="1">
+            <w:r>
+              <w:rPr>
+                <w:rStyle w:val="Hyperlink"/>
+                <w:noProof/>
+              </w:rPr>
+              <w:t>CHAPTER 1</w:t>
+            </w:r>
+            <w:r>
+              <w:rPr>
+                <w:noProof/>
+                <w:webHidden/>
+              </w:rPr>
+              <w:tab/>
+            </w:r>
+            <w:r>
+              <w:rPr>
+                <w:noProof/>
+                <w:webHidden/>
+              </w:rPr>
+              <w:fldChar w:fldCharType="begin"/>
+            </w:r>
+            <w:r>
+              <w:rPr>
+                <w:noProof/>
+                <w:webHidden/>
+              </w:rPr>
+              <w:instrText xml:space="preserve"> PAGEREF _Toc77757839 \h </w:instrText>
+            </w:r>
+            <w:r>
+              <w:rPr>
+                <w:noProof/>
+                <w:webHidden/>
+              </w:rPr>
+            </w:r>
+            <w:r>
+              <w:rPr>
+                <w:noProof/>
+                <w:webHidden/>
+              </w:rPr>
+              <w:fldChar w:fldCharType="separate"/>
+            </w:r>
+            <w:r>
+              <w:rPr>
+                <w:noProof/>
+                <w:webHidden/>
+              </w:rPr>
+              <w:t>3</w:t>
+            </w:r>
+            <w:r>
+              <w:rPr>
+                <w:noProof/>
+                <w:webHidden/>
+              </w:rPr>
+              <w:fldChar w:fldCharType="end"/>
+            </w:r>
+          </w:hyperlink>
+        </w:p>
+        <w:p>
+          <w:pPr>
+            <w:pStyle w:val="TOC1"/>
+            <w:tabs>
+              <w:tab w:val="right" w:leader="dot" w:pos="9350"/>
+            </w:tabs>
+            <w:rPr>
+              <w:rFonts w:eastAsiaTheme="minorEastAsia"/>
+              <w:noProof/>
+            </w:rPr>
+          </w:pPr>
+          <w:hyperlink w:anchor="_Toc77757840" w:history="1">
+            <w:r>
+              <w:rPr>
+                <w:rStyle w:val="Hyperlink"/>
+                <w:noProof/>
+              </w:rPr>
+              <w:t>CHAPTER 2</w:t>
+            </w:r>
+            <w:r>
+              <w:rPr>
+                <w:noProof/>
+                <w:webHidden/>
+              </w:rPr>
+              <w:tab/>
+            </w:r>
+            <w:r>
+              <w:rPr>
+                <w:noProof/>
+                <w:webHidden/>
+              </w:rPr>
+              <w:fldChar w:fldCharType="begin"/>
+            </w:r>
+            <w:r>
+              <w:rPr>
+                <w:noProof/>
+                <w:webHidden/>
+              </w:rPr>
+              <w:instrText xml:space="preserve"> PAGEREF _Toc77757840 \h </w:instrText>
+            </w:r>
+            <w:r>
+              <w:rPr>
+                <w:noProof/>
+                <w:webHidden/>
+              </w:rPr>
+            </w:r>
+            <w:r>
+              <w:rPr>
+                <w:noProof/>
+                <w:webHidden/>
+              </w:rPr>
+              <w:fldChar w:fldCharType="separate"/>
+            </w:r>
+            <w:r>
+              <w:rPr>
+                <w:noProof/>
+                <w:webHidden/>
+              </w:rPr>
+              <w:t>5</w:t>
+            </w:r>
+            <w:r>
+              <w:rPr>
+                <w:noProof/>
+                <w:webHidden/>
+              </w:rPr>
+              <w:fldChar w:fldCharType="end"/>
+            </w:r>
+          </w:hyperlink>
+        </w:p>
+        <w:p>
+          <w:r>
+            <w:rPr>
+              <w:b/>
+              <w:bCs/>
+              <w:noProof/>
+            </w:rPr>
+            <w:fldChar w:fldCharType="end"/>
+          </w:r>
+        </w:p>
+      </w:sdtContent>
+    </w:sdt>
+    <w:p>
+      <w:r>
+        <w:br w:type="page"/>
+      </w:r>
+      <w:bookmarkStart w:id="0" w:name="_GoBack"/>
+      <w:bookmarkEnd w:id="0"/>
+    </w:p>
+    <w:p>
+      <w:pPr>
+        <w:pStyle w:val="Heading1"/>
+      </w:pPr>
+      <w:bookmarkStart w:id="1" w:name="_Toc77757839"/>
+      <w:r>
+        <w:lastRenderedPageBreak/>
+        <w:t xml:space="preserve">CHAPTER </w:t>
+      </w:r>
+      <w:r>
+        <w:t>1</w:t>
+      </w:r>
+      <w:bookmarkEnd w:id="1"/>
     </w:p>
     <w:p>
       <w:pPr>
@@ -401,24 +604,24 @@
         <w:rPr>
           <w:lang w:bidi="en-US"/>
         </w:rPr>
+        <w:t>The other object of the online booking system is to increase the market population, to reach out to the people who can access the internet it becomes easier for them to book online instead.</w:t>
+      </w:r>
+    </w:p>
+    <w:p>
+      <w:pPr>
+        <w:tabs>
+          <w:tab w:val="left" w:pos="4410"/>
+        </w:tabs>
+        <w:ind w:left="460"/>
+        <w:rPr>
+          <w:lang w:bidi="en-US"/>
+        </w:rPr>
+      </w:pPr>
+      <w:r>
+        <w:rPr>
+          <w:lang w:bidi="en-US"/>
+        </w:rPr>
         <w:lastRenderedPageBreak/>
-        <w:t>The other object of the online booking system is to increase the market population, to reach out to the people who can access the internet it becomes easier for them to book online instead.</w:t>
-      </w:r>
-    </w:p>
-    <w:p>
-      <w:pPr>
-        <w:tabs>
-          <w:tab w:val="left" w:pos="4410"/>
-        </w:tabs>
-        <w:ind w:left="460"/>
-        <w:rPr>
-          <w:lang w:bidi="en-US"/>
-        </w:rPr>
-      </w:pPr>
-      <w:r>
-        <w:rPr>
-          <w:lang w:bidi="en-US"/>
-        </w:rPr>
         <w:t>With the current emerging of technology most people would prefer online platforms.</w:t>
       </w:r>
     </w:p>
@@ -843,9 +1046,27 @@
         <w:ind w:left="3543" w:right="3562"/>
         <w:jc w:val="center"/>
       </w:pPr>
+    </w:p>
+    <w:p>
+      <w:pPr>
+        <w:pStyle w:val="BodyText"/>
+        <w:spacing w:before="76"/>
+        <w:ind w:left="3543" w:right="3562"/>
+        <w:jc w:val="center"/>
+      </w:pPr>
+    </w:p>
+    <w:p>
+      <w:pPr>
+        <w:pStyle w:val="Heading1"/>
+      </w:pPr>
+      <w:bookmarkStart w:id="2" w:name="_Toc77757840"/>
       <w:r>
         <w:lastRenderedPageBreak/>
-        <w:t xml:space="preserve">CHAPTER 2 </w:t>
+        <w:t>CHAPTER 2</w:t>
+      </w:r>
+      <w:bookmarkEnd w:id="2"/>
+      <w:r>
+        <w:t xml:space="preserve"> </w:t>
       </w:r>
     </w:p>
     <w:p>
@@ -883,7 +1104,7 @@
                     </pic:cNvPicPr>
                   </pic:nvPicPr>
                   <pic:blipFill>
-                    <a:blip r:embed="rId5" cstate="print">
+                    <a:blip r:embed="rId6" cstate="print">
                       <a:extLst>
                         <a:ext uri="{28A0092B-C50C-407E-A947-70E740481C1C}">
                           <a14:useLocalDpi xmlns:a14="http://schemas.microsoft.com/office/drawing/2010/main" val="0"/>
@@ -959,11 +1180,11 @@
       <w:r>
         <w:t xml:space="preserve">Health care is changing with a new emphasis on patient-centeredness. Fundamental to this transformation is the increasing recognition of patients' role in health care delivery and design. </w:t>
       </w:r>
-      <w:bookmarkStart w:id="0" w:name="_Hlk50117620"/>
+      <w:bookmarkStart w:id="3" w:name="_Hlk50117620"/>
       <w:r>
         <w:t>online patient booking system</w:t>
       </w:r>
-      <w:bookmarkEnd w:id="0"/>
+      <w:bookmarkEnd w:id="3"/>
       <w:r>
         <w:t>, as the starting point of most non-urgent health care services, is undergoing major developments to support active involvement of patients. By using the Internet as a medium, patients are given more freedom in decision making about their preferences for the appointments and have improved access.</w:t>
       </w:r>
@@ -977,14 +1198,14 @@
       <w:r>
         <w:t xml:space="preserve"> Objective: The purpose of this study was to identify the benefits and barriers to implement </w:t>
       </w:r>
-      <w:bookmarkStart w:id="1" w:name="_Hlk50117474"/>
+      <w:bookmarkStart w:id="4" w:name="_Hlk50117474"/>
       <w:r>
         <w:t>online patient booking system</w:t>
       </w:r>
       <w:r>
         <w:t xml:space="preserve"> </w:t>
       </w:r>
-      <w:bookmarkEnd w:id="1"/>
+      <w:bookmarkEnd w:id="4"/>
       <w:r>
         <w:t>under the current health care environment.</w:t>
       </w:r>
@@ -1072,8 +1293,6 @@
           <w:sz w:val="24"/>
         </w:rPr>
       </w:pPr>
-      <w:bookmarkStart w:id="2" w:name="_GoBack"/>
-      <w:bookmarkEnd w:id="2"/>
       <w:r>
         <w:rPr>
           <w:sz w:val="24"/>
@@ -2180,6 +2399,27 @@
     <w:name w:val="Normal"/>
     <w:qFormat/>
   </w:style>
+  <w:style w:type="paragraph" w:styleId="Heading1">
+    <w:name w:val="heading 1"/>
+    <w:basedOn w:val="Normal"/>
+    <w:next w:val="Normal"/>
+    <w:link w:val="Heading1Char"/>
+    <w:uiPriority w:val="9"/>
+    <w:qFormat/>
+    <w:rsid w:val="0082678D"/>
+    <w:pPr>
+      <w:keepNext/>
+      <w:keepLines/>
+      <w:spacing w:before="240" w:after="0"/>
+      <w:outlineLvl w:val="0"/>
+    </w:pPr>
+    <w:rPr>
+      <w:rFonts w:asciiTheme="majorHAnsi" w:eastAsiaTheme="majorEastAsia" w:hAnsiTheme="majorHAnsi" w:cstheme="majorBidi"/>
+      <w:color w:val="2E74B5" w:themeColor="accent1" w:themeShade="BF"/>
+      <w:sz w:val="32"/>
+      <w:szCs w:val="32"/>
+    </w:rPr>
+  </w:style>
   <w:style w:type="character" w:default="1" w:styleId="DefaultParagraphFont">
     <w:name w:val="Default Paragraph Font"/>
     <w:uiPriority w:val="1"/>
@@ -2256,6 +2496,54 @@
       <w:sz w:val="24"/>
       <w:szCs w:val="24"/>
       <w:lang w:bidi="en-US"/>
+    </w:rPr>
+  </w:style>
+  <w:style w:type="character" w:customStyle="1" w:styleId="Heading1Char">
+    <w:name w:val="Heading 1 Char"/>
+    <w:basedOn w:val="DefaultParagraphFont"/>
+    <w:link w:val="Heading1"/>
+    <w:uiPriority w:val="9"/>
+    <w:rsid w:val="0082678D"/>
+    <w:rPr>
+      <w:rFonts w:asciiTheme="majorHAnsi" w:eastAsiaTheme="majorEastAsia" w:hAnsiTheme="majorHAnsi" w:cstheme="majorBidi"/>
+      <w:color w:val="2E74B5" w:themeColor="accent1" w:themeShade="BF"/>
+      <w:sz w:val="32"/>
+      <w:szCs w:val="32"/>
+    </w:rPr>
+  </w:style>
+  <w:style w:type="paragraph" w:styleId="TOCHeading">
+    <w:name w:val="TOC Heading"/>
+    <w:basedOn w:val="Heading1"/>
+    <w:next w:val="Normal"/>
+    <w:uiPriority w:val="39"/>
+    <w:unhideWhenUsed/>
+    <w:qFormat/>
+    <w:rsid w:val="0082678D"/>
+    <w:pPr>
+      <w:outlineLvl w:val="9"/>
+    </w:pPr>
+  </w:style>
+  <w:style w:type="paragraph" w:styleId="TOC1">
+    <w:name w:val="toc 1"/>
+    <w:basedOn w:val="Normal"/>
+    <w:next w:val="Normal"/>
+    <w:autoRedefine/>
+    <w:uiPriority w:val="39"/>
+    <w:unhideWhenUsed/>
+    <w:rsid w:val="00912BFA"/>
+    <w:pPr>
+      <w:spacing w:after="100"/>
+    </w:pPr>
+  </w:style>
+  <w:style w:type="character" w:styleId="Hyperlink">
+    <w:name w:val="Hyperlink"/>
+    <w:basedOn w:val="DefaultParagraphFont"/>
+    <w:uiPriority w:val="99"/>
+    <w:unhideWhenUsed/>
+    <w:rsid w:val="00912BFA"/>
+    <w:rPr>
+      <w:color w:val="0563C1" w:themeColor="hyperlink"/>
+      <w:u w:val="single"/>
     </w:rPr>
   </w:style>
 </w:styles>
@@ -2520,4 +2808,16 @@
     </a:ext>
   </a:extLst>
 </a:theme>
+</file>
+
+<file path=customXml/item1.xml><?xml version="1.0" encoding="utf-8"?>
+<b:Sources xmlns:b="http://schemas.openxmlformats.org/officeDocument/2006/bibliography" xmlns="http://schemas.openxmlformats.org/officeDocument/2006/bibliography" SelectedStyle="\APASixthEditionOfficeOnline.xsl" StyleName="APA" Version="6"/>
+</file>
+
+<file path=customXml/itemProps1.xml><?xml version="1.0" encoding="utf-8"?>
+<ds:datastoreItem xmlns:ds="http://schemas.openxmlformats.org/officeDocument/2006/customXml" ds:itemID="{3EEAF280-A424-461C-89F2-4DE1A6141994}">
+  <ds:schemaRefs>
+    <ds:schemaRef ds:uri="http://schemas.openxmlformats.org/officeDocument/2006/bibliography"/>
+  </ds:schemaRefs>
+</ds:datastoreItem>
 </file>
</xml_diff>